<commit_message>
Informe actualizado (menos los diagramas)
</commit_message>
<xml_diff>
--- a/doc/Informe.docx
+++ b/doc/Informe.docx
@@ -77,7 +77,29 @@
           <w:sz w:val="24"/>
           <w:szCs w:val="24"/>
         </w:rPr>
-        <w:t xml:space="preserve"> (aplicables a esta primer entrega)</w:t>
+        <w:t xml:space="preserve"> (aplicables a esta </w:t>
+      </w:r>
+      <w:r>
+        <w:rPr>
+          <w:rFonts w:cstheme="minorHAnsi"/>
+          <w:b/>
+          <w:bCs/>
+          <w:color w:val="000000"/>
+          <w:sz w:val="24"/>
+          <w:szCs w:val="24"/>
+        </w:rPr>
+        <w:t>segunda</w:t>
+      </w:r>
+      <w:r>
+        <w:rPr>
+          <w:rFonts w:cstheme="minorHAnsi"/>
+          <w:b/>
+          <w:bCs/>
+          <w:color w:val="000000"/>
+          <w:sz w:val="24"/>
+          <w:szCs w:val="24"/>
+        </w:rPr>
+        <w:t xml:space="preserve"> entrega)</w:t>
       </w:r>
     </w:p>
     <w:p>
@@ -175,6 +197,35 @@
     </w:p>
     <w:p>
       <w:pPr>
+        <w:spacing w:after="0" w:line="240" w:lineRule="auto"/>
+        <w:rPr>
+          <w:rFonts w:cstheme="minorHAnsi"/>
+        </w:rPr>
+      </w:pPr>
+    </w:p>
+    <w:p>
+      <w:pPr>
+        <w:pStyle w:val="Prrafodelista"/>
+        <w:numPr>
+          <w:ilvl w:val="0"/>
+          <w:numId w:val="1"/>
+        </w:numPr>
+        <w:spacing w:after="0" w:line="240" w:lineRule="auto"/>
+      </w:pPr>
+      <w:r>
+        <w:t>La distribución de las superficies en el tablero será aleatoria.</w:t>
+      </w:r>
+    </w:p>
+    <w:p>
+      <w:pPr>
+        <w:spacing w:after="0" w:line="240" w:lineRule="auto"/>
+        <w:rPr>
+          <w:rFonts w:cstheme="minorHAnsi"/>
+        </w:rPr>
+      </w:pPr>
+    </w:p>
+    <w:p>
+      <w:pPr>
         <w:autoSpaceDE w:val="0"/>
         <w:autoSpaceDN w:val="0"/>
         <w:adjustRightInd w:val="0"/>
@@ -246,65 +297,238 @@
           <w:bCs/>
           <w:color w:val="000000"/>
         </w:rPr>
-        <w:t xml:space="preserve">Objetos vistos en el dominio del enunciado (hasta la primer entrega): AlgoFormer, Unidad, Equipo, Tablero, Celda, Posición, Movimiento y Juego. </w:t>
-      </w:r>
-    </w:p>
-    <w:p>
-      <w:pPr>
-        <w:autoSpaceDE w:val="0"/>
-        <w:autoSpaceDN w:val="0"/>
-        <w:adjustRightInd w:val="0"/>
-        <w:spacing w:after="0" w:line="240" w:lineRule="auto"/>
-        <w:rPr>
-          <w:rFonts w:cstheme="minorHAnsi"/>
-          <w:bCs/>
-          <w:color w:val="000000"/>
-        </w:rPr>
-      </w:pPr>
-    </w:p>
-    <w:p>
-      <w:pPr>
-        <w:autoSpaceDE w:val="0"/>
-        <w:autoSpaceDN w:val="0"/>
-        <w:adjustRightInd w:val="0"/>
-        <w:spacing w:after="0" w:line="240" w:lineRule="auto"/>
-        <w:rPr>
-          <w:rFonts w:cstheme="minorHAnsi"/>
-          <w:bCs/>
-          <w:color w:val="000000"/>
-        </w:rPr>
-      </w:pPr>
-      <w:r>
-        <w:rPr>
-          <w:rFonts w:cstheme="minorHAnsi"/>
-          <w:bCs/>
-          <w:color w:val="000000"/>
-        </w:rPr>
-        <w:t xml:space="preserve">AlgoFormer tiene dos estados posibles: estado humanoide y estado alterno (el estado alterno puede ser tanto del tipo terrestre como aéreo); es por eso que </w:t>
-      </w:r>
-      <w:r>
-        <w:rPr>
-          <w:rFonts w:cstheme="minorHAnsi"/>
-          <w:bCs/>
-          <w:color w:val="000000"/>
-        </w:rPr>
-        <w:t>cada instancia de AlgoFormer está asociada a una instancia de UnidadHumanoi</w:t>
-      </w:r>
-      <w:r>
-        <w:rPr>
-          <w:rFonts w:cstheme="minorHAnsi"/>
-          <w:bCs/>
-          <w:color w:val="000000"/>
-        </w:rPr>
-        <w:t>de, y una de UnidadTerrestre o</w:t>
-      </w:r>
-      <w:r>
-        <w:rPr>
-          <w:rFonts w:cstheme="minorHAnsi"/>
-          <w:bCs/>
-          <w:color w:val="000000"/>
-        </w:rPr>
-        <w:t xml:space="preserve"> UnidadAérea</w:t>
+        <w:t xml:space="preserve">Objetos vistos en el dominio del enunciado (hasta la </w:t>
+      </w:r>
+      <w:r>
+        <w:rPr>
+          <w:rFonts w:cstheme="minorHAnsi"/>
+          <w:bCs/>
+          <w:color w:val="000000"/>
+        </w:rPr>
+        <w:t xml:space="preserve">segunda entrega): AlgoFormer, Forma, </w:t>
+      </w:r>
+      <w:r>
+        <w:rPr>
+          <w:rFonts w:cstheme="minorHAnsi"/>
+          <w:bCs/>
+          <w:color w:val="000000"/>
+        </w:rPr>
+        <w:t xml:space="preserve">Tablero, Celda, </w:t>
+      </w:r>
+      <w:r>
+        <w:rPr>
+          <w:rFonts w:cstheme="minorHAnsi"/>
+          <w:bCs/>
+          <w:color w:val="000000"/>
+        </w:rPr>
+        <w:t xml:space="preserve">Superficie, Efecto, </w:t>
+      </w:r>
+      <w:r>
+        <w:rPr>
+          <w:rFonts w:cstheme="minorHAnsi"/>
+          <w:bCs/>
+          <w:color w:val="000000"/>
+        </w:rPr>
+        <w:t>Posición, Movimiento</w:t>
+      </w:r>
+      <w:r>
+        <w:rPr>
+          <w:rFonts w:cstheme="minorHAnsi"/>
+          <w:bCs/>
+          <w:color w:val="000000"/>
+        </w:rPr>
+        <w:t>, Jugador</w:t>
+      </w:r>
+      <w:r>
+        <w:rPr>
+          <w:rFonts w:cstheme="minorHAnsi"/>
+          <w:bCs/>
+          <w:color w:val="000000"/>
+        </w:rPr>
+        <w:t xml:space="preserve"> y Juego. </w:t>
+      </w:r>
+    </w:p>
+    <w:p>
+      <w:pPr>
+        <w:autoSpaceDE w:val="0"/>
+        <w:autoSpaceDN w:val="0"/>
+        <w:adjustRightInd w:val="0"/>
+        <w:spacing w:after="0" w:line="240" w:lineRule="auto"/>
+        <w:rPr>
+          <w:rFonts w:cstheme="minorHAnsi"/>
+          <w:bCs/>
+          <w:color w:val="000000"/>
+        </w:rPr>
+      </w:pPr>
+    </w:p>
+    <w:p>
+      <w:pPr>
+        <w:autoSpaceDE w:val="0"/>
+        <w:autoSpaceDN w:val="0"/>
+        <w:adjustRightInd w:val="0"/>
+        <w:spacing w:after="0" w:line="240" w:lineRule="auto"/>
+        <w:rPr>
+          <w:rFonts w:cstheme="minorHAnsi"/>
+          <w:bCs/>
+          <w:color w:val="000000"/>
+        </w:rPr>
+      </w:pPr>
+      <w:r>
+        <w:rPr>
+          <w:rFonts w:cstheme="minorHAnsi"/>
+          <w:bCs/>
+          <w:color w:val="000000"/>
+        </w:rPr>
+        <w:t>AlgoFormer en realidad es una clase abstracta, de la cual heredan dos clases hijas concretas: AutoBot y Decepticon.</w:t>
+      </w:r>
+    </w:p>
+    <w:p>
+      <w:pPr>
+        <w:autoSpaceDE w:val="0"/>
+        <w:autoSpaceDN w:val="0"/>
+        <w:adjustRightInd w:val="0"/>
+        <w:spacing w:after="0" w:line="240" w:lineRule="auto"/>
+        <w:rPr>
+          <w:rFonts w:cstheme="minorHAnsi"/>
+          <w:bCs/>
+          <w:color w:val="000000"/>
+        </w:rPr>
+      </w:pPr>
+      <w:r>
+        <w:rPr>
+          <w:rFonts w:cstheme="minorHAnsi"/>
+          <w:bCs/>
+          <w:color w:val="000000"/>
+        </w:rPr>
+        <w:t>Cada AlgoFormer tiene dos estados</w:t>
+      </w:r>
+      <w:r>
+        <w:rPr>
+          <w:rFonts w:cstheme="minorHAnsi"/>
+          <w:bCs/>
+          <w:color w:val="000000"/>
+        </w:rPr>
+        <w:t xml:space="preserve"> posibles: </w:t>
+      </w:r>
+      <w:r>
+        <w:rPr>
+          <w:rFonts w:cstheme="minorHAnsi"/>
+          <w:bCs/>
+          <w:color w:val="000000"/>
+        </w:rPr>
+        <w:t>estado</w:t>
+      </w:r>
+      <w:r>
+        <w:rPr>
+          <w:rFonts w:cstheme="minorHAnsi"/>
+          <w:bCs/>
+          <w:color w:val="000000"/>
+        </w:rPr>
+        <w:t xml:space="preserve"> humanoide y </w:t>
+      </w:r>
+      <w:r>
+        <w:rPr>
+          <w:rFonts w:cstheme="minorHAnsi"/>
+          <w:bCs/>
+          <w:color w:val="000000"/>
+        </w:rPr>
+        <w:t>estado alterno</w:t>
+      </w:r>
+      <w:r>
+        <w:rPr>
+          <w:rFonts w:cstheme="minorHAnsi"/>
+          <w:bCs/>
+          <w:color w:val="000000"/>
+        </w:rPr>
+        <w:t xml:space="preserve"> (</w:t>
+      </w:r>
+      <w:r>
+        <w:rPr>
+          <w:rFonts w:cstheme="minorHAnsi"/>
+          <w:bCs/>
+          <w:color w:val="000000"/>
+        </w:rPr>
+        <w:t>el estado alterno</w:t>
+      </w:r>
+      <w:r>
+        <w:rPr>
+          <w:rFonts w:cstheme="minorHAnsi"/>
+          <w:bCs/>
+          <w:color w:val="000000"/>
+        </w:rPr>
+        <w:t xml:space="preserve"> puede ser tan</w:t>
+      </w:r>
+      <w:r>
+        <w:rPr>
+          <w:rFonts w:cstheme="minorHAnsi"/>
+          <w:bCs/>
+          <w:color w:val="000000"/>
+        </w:rPr>
+        <w:t>to del tipo terrestre como aéreo</w:t>
+      </w:r>
+      <w:r>
+        <w:rPr>
+          <w:rFonts w:cstheme="minorHAnsi"/>
+          <w:bCs/>
+          <w:color w:val="000000"/>
+        </w:rPr>
+        <w:t xml:space="preserve">); es por eso que </w:t>
+      </w:r>
+      <w:r>
+        <w:rPr>
+          <w:rFonts w:cstheme="minorHAnsi"/>
+          <w:bCs/>
+          <w:color w:val="000000"/>
+        </w:rPr>
+        <w:t xml:space="preserve">cada instancia de AlgoFormer está asociada a una </w:t>
+      </w:r>
+      <w:r>
+        <w:rPr>
+          <w:rFonts w:cstheme="minorHAnsi"/>
+          <w:bCs/>
+          <w:color w:val="000000"/>
+        </w:rPr>
+        <w:t>instancia de Forma</w:t>
+      </w:r>
+      <w:r>
+        <w:rPr>
+          <w:rFonts w:cstheme="minorHAnsi"/>
+          <w:bCs/>
+          <w:color w:val="000000"/>
+        </w:rPr>
+        <w:t>Humanoi</w:t>
+      </w:r>
+      <w:r>
+        <w:rPr>
+          <w:rFonts w:cstheme="minorHAnsi"/>
+          <w:bCs/>
+          <w:color w:val="000000"/>
+        </w:rPr>
+        <w:t>de, y una de Forma</w:t>
+      </w:r>
+      <w:r>
+        <w:rPr>
+          <w:rFonts w:cstheme="minorHAnsi"/>
+          <w:bCs/>
+          <w:color w:val="000000"/>
+        </w:rPr>
+        <w:t>Terrestre o</w:t>
+      </w:r>
+      <w:r>
+        <w:rPr>
+          <w:rFonts w:cstheme="minorHAnsi"/>
+          <w:bCs/>
+          <w:color w:val="000000"/>
+        </w:rPr>
+        <w:t xml:space="preserve"> Forma</w:t>
+      </w:r>
+      <w:r>
+        <w:rPr>
+          <w:rFonts w:cstheme="minorHAnsi"/>
+          <w:bCs/>
+          <w:color w:val="000000"/>
+        </w:rPr>
+        <w:t>Aérea</w:t>
       </w:r>
       <w:r>
         <w:rPr>
@@ -354,7 +578,28 @@
           <w:bCs/>
           <w:color w:val="000000"/>
         </w:rPr>
-        <w:t>Equipo representa a un equipo de AlgoFormers, su tarea principal es contener a los AlgoFormers que sean del mismo equipo.</w:t>
+        <w:t>Jugador también es una clase abstracta, de la cual heredan dos clases hijas concretas: JugadorAutoBots y JugadorDecepticons.</w:t>
+      </w:r>
+    </w:p>
+    <w:p>
+      <w:pPr>
+        <w:autoSpaceDE w:val="0"/>
+        <w:autoSpaceDN w:val="0"/>
+        <w:adjustRightInd w:val="0"/>
+        <w:spacing w:after="0" w:line="240" w:lineRule="auto"/>
+        <w:rPr>
+          <w:rFonts w:cstheme="minorHAnsi"/>
+          <w:bCs/>
+          <w:color w:val="000000"/>
+        </w:rPr>
+      </w:pPr>
+      <w:r>
+        <w:rPr>
+          <w:rFonts w:cstheme="minorHAnsi"/>
+          <w:bCs/>
+          <w:color w:val="000000"/>
+        </w:rPr>
+        <w:t xml:space="preserve"> Jugador representa a cada uno de los jugadores del juego. Contiene a todos los AlgoFormers de su equipo.</w:t>
       </w:r>
     </w:p>
     <w:p>
@@ -518,57 +763,36 @@
           <w:bCs/>
           <w:color w:val="000000"/>
         </w:rPr>
+        <w:t xml:space="preserve"> (que representa a las coordenadas de cada celda dentro del tablero)</w:t>
+      </w:r>
+      <w:r>
+        <w:rPr>
+          <w:rFonts w:cstheme="minorHAnsi"/>
+          <w:bCs/>
+          <w:color w:val="000000"/>
+        </w:rPr>
         <w:t>.</w:t>
       </w:r>
-      <w:r>
-        <w:rPr>
-          <w:rFonts w:cstheme="minorHAnsi"/>
-          <w:bCs/>
-          <w:color w:val="000000"/>
-        </w:rPr>
-        <w:t xml:space="preserve"> </w:t>
-      </w:r>
-    </w:p>
-    <w:p>
-      <w:pPr>
-        <w:autoSpaceDE w:val="0"/>
-        <w:autoSpaceDN w:val="0"/>
-        <w:adjustRightInd w:val="0"/>
-        <w:spacing w:after="0" w:line="240" w:lineRule="auto"/>
-        <w:rPr>
-          <w:rFonts w:cstheme="minorHAnsi"/>
-          <w:bCs/>
-          <w:color w:val="000000"/>
-        </w:rPr>
-      </w:pPr>
-    </w:p>
-    <w:p>
-      <w:pPr>
-        <w:autoSpaceDE w:val="0"/>
-        <w:autoSpaceDN w:val="0"/>
-        <w:adjustRightInd w:val="0"/>
-        <w:spacing w:after="0" w:line="240" w:lineRule="auto"/>
-        <w:rPr>
-          <w:rFonts w:cstheme="minorHAnsi"/>
-          <w:bCs/>
-          <w:color w:val="000000"/>
-        </w:rPr>
-      </w:pPr>
-      <w:r>
-        <w:rPr>
-          <w:rFonts w:cstheme="minorHAnsi"/>
-          <w:bCs/>
-          <w:color w:val="000000"/>
-        </w:rPr>
-        <w:t xml:space="preserve">Posición </w:t>
-      </w:r>
-      <w:r>
-        <w:rPr>
-          <w:rFonts w:cstheme="minorHAnsi"/>
-          <w:bCs/>
-          <w:color w:val="000000"/>
-        </w:rPr>
-        <w:t>representa a las coordenadas de cada celda dentro del tablero.</w:t>
+    </w:p>
+    <w:p>
+      <w:pPr>
+        <w:autoSpaceDE w:val="0"/>
+        <w:autoSpaceDN w:val="0"/>
+        <w:adjustRightInd w:val="0"/>
+        <w:spacing w:after="0" w:line="240" w:lineRule="auto"/>
+        <w:rPr>
+          <w:rFonts w:cstheme="minorHAnsi"/>
+          <w:bCs/>
+          <w:color w:val="000000"/>
+        </w:rPr>
+      </w:pPr>
+      <w:r>
+        <w:rPr>
+          <w:rFonts w:cstheme="minorHAnsi"/>
+          <w:bCs/>
+          <w:color w:val="000000"/>
+        </w:rPr>
+        <w:t>Además, cada Celda tiene dos Superficies (una SuperficieAerea y otra SuperficieTerrestre), que a su vez contienen un Efecto (el efecto que contienen depende de qué tipo de superficie son).</w:t>
       </w:r>
     </w:p>
     <w:p>
@@ -660,6 +884,7 @@
           <w:bCs/>
           <w:color w:val="000000"/>
         </w:rPr>
+        <w:lastRenderedPageBreak/>
         <w:t xml:space="preserve">Juego es la </w:t>
       </w:r>
       <w:r>
@@ -695,14 +920,6 @@
           <w:color w:val="000000"/>
         </w:rPr>
       </w:pPr>
-      <w:r>
-        <w:rPr>
-          <w:rFonts w:cstheme="minorHAnsi"/>
-          <w:bCs/>
-          <w:color w:val="000000"/>
-        </w:rPr>
-        <w:br w:type="page"/>
-      </w:r>
     </w:p>
     <w:p>
       <w:pPr>
@@ -728,7 +945,6 @@
           <w:sz w:val="24"/>
           <w:szCs w:val="24"/>
         </w:rPr>
-        <w:lastRenderedPageBreak/>
         <w:t>Diagramas de clases</w:t>
       </w:r>
     </w:p>
@@ -1077,7 +1293,6 @@
           <w:color w:val="000000"/>
           <w:u w:val="single"/>
         </w:rPr>
-        <w:lastRenderedPageBreak/>
         <w:t>Diagrama de clases Tablero-Posicion-Celda-Movimiento</w:t>
       </w:r>
     </w:p>
@@ -1236,19 +1451,6 @@
           <w:color w:val="000000"/>
         </w:rPr>
       </w:pPr>
-    </w:p>
-    <w:p>
-      <w:pPr>
-        <w:autoSpaceDE w:val="0"/>
-        <w:autoSpaceDN w:val="0"/>
-        <w:adjustRightInd w:val="0"/>
-        <w:spacing w:after="0" w:line="240" w:lineRule="auto"/>
-        <w:rPr>
-          <w:rFonts w:cstheme="minorHAnsi"/>
-          <w:bCs/>
-          <w:color w:val="000000"/>
-        </w:rPr>
-      </w:pPr>
       <w:r>
         <w:rPr>
           <w:rFonts w:cstheme="minorHAnsi"/>
@@ -1257,6 +1459,7 @@
           <w:color w:val="000000"/>
           <w:lang w:eastAsia="es-AR"/>
         </w:rPr>
+        <w:lastRenderedPageBreak/>
         <w:drawing>
           <wp:inline distT="0" distB="0" distL="0" distR="0">
             <wp:extent cx="5612130" cy="2434177"/>
@@ -1370,7 +1573,6 @@
           <w:sz w:val="24"/>
           <w:szCs w:val="24"/>
         </w:rPr>
-        <w:lastRenderedPageBreak/>
         <w:t>Diagramas de secuencia</w:t>
       </w:r>
     </w:p>
@@ -1481,6 +1683,7 @@
           <w:color w:val="CD0000"/>
           <w:lang w:eastAsia="es-AR"/>
         </w:rPr>
+        <w:lastRenderedPageBreak/>
         <w:drawing>
           <wp:anchor distT="0" distB="0" distL="114300" distR="114300" simplePos="0" relativeHeight="251659264" behindDoc="0" locked="0" layoutInCell="1" allowOverlap="1">
             <wp:simplePos x="0" y="0"/>
@@ -1627,7 +1830,6 @@
       <w:r>
         <w:rPr>
           <w:rFonts w:cstheme="minorHAnsi"/>
-          <w:i/>
           <w:iCs/>
           <w:noProof/>
           <w:color w:val="CD0000"/>
@@ -1635,9 +1837,9 @@
         </w:rPr>
         <w:drawing>
           <wp:inline distT="0" distB="0" distL="0" distR="0">
-            <wp:extent cx="4762500" cy="1714500"/>
-            <wp:effectExtent l="19050" t="0" r="0" b="0"/>
-            <wp:docPr id="3" name="Imagen 3" descr="C:\Users\Emilio\Desktop\Diagrama de paquetes.jpg"/>
+            <wp:extent cx="5612130" cy="2569409"/>
+            <wp:effectExtent l="19050" t="0" r="7620" b="0"/>
+            <wp:docPr id="7" name="Imagen 1" descr="C:\Users\Emilio\Desktop\Diagrama de paquetes.jpg"/>
             <wp:cNvGraphicFramePr>
               <a:graphicFrameLocks xmlns:a="http://schemas.openxmlformats.org/drawingml/2006/main" noChangeAspect="1"/>
             </wp:cNvGraphicFramePr>
@@ -1645,7 +1847,7 @@
               <a:graphicData uri="http://schemas.openxmlformats.org/drawingml/2006/picture">
                 <pic:pic xmlns:pic="http://schemas.openxmlformats.org/drawingml/2006/picture">
                   <pic:nvPicPr>
-                    <pic:cNvPr id="0" name="Picture 3" descr="C:\Users\Emilio\Desktop\Diagrama de paquetes.jpg"/>
+                    <pic:cNvPr id="0" name="Picture 1" descr="C:\Users\Emilio\Desktop\Diagrama de paquetes.jpg"/>
                     <pic:cNvPicPr>
                       <a:picLocks noChangeAspect="1" noChangeArrowheads="1"/>
                     </pic:cNvPicPr>
@@ -1660,7 +1862,7 @@
                   <pic:spPr bwMode="auto">
                     <a:xfrm>
                       <a:off x="0" y="0"/>
-                      <a:ext cx="4762500" cy="1714500"/>
+                      <a:ext cx="5612130" cy="2569409"/>
                     </a:xfrm>
                     <a:prstGeom prst="rect">
                       <a:avLst/>
@@ -1806,6 +2008,7 @@
           <w:color w:val="CD0000"/>
           <w:lang w:eastAsia="es-AR"/>
         </w:rPr>
+        <w:lastRenderedPageBreak/>
         <w:drawing>
           <wp:inline distT="0" distB="0" distL="0" distR="0">
             <wp:extent cx="4762500" cy="1562100"/>
@@ -1961,52 +2164,74 @@
           <w:bCs/>
           <w:color w:val="000000"/>
         </w:rPr>
-        <w:t>Con la creación nos referimos a que existen seis personajes específicos que tienen que existir en el juego, y si bien la solución que primero se nos ocurrió fue hacer una clase que herede de AlgoFormer para cada personaje, nos pareció que era una forma de implementación muy difícil de mantener (si se quisiera agregar más personajes, por ejemplo). Por lo que luego de debatirlo decidimos que para la creación de los AlgoFormers los datos de cada uno de los personajes sean leídos desde un archivo de texto plano que contenga dicha información. De esa forma, si se quiere cambiar alguno de los atributos de uno de los personajes, lo único que hay que modificar es su archivo de texto, no hay que modificar ni recompilar el código.</w:t>
-      </w:r>
-    </w:p>
-    <w:p>
-      <w:pPr>
-        <w:autoSpaceDE w:val="0"/>
-        <w:autoSpaceDN w:val="0"/>
-        <w:adjustRightInd w:val="0"/>
-        <w:spacing w:after="0" w:line="240" w:lineRule="auto"/>
-        <w:rPr>
-          <w:rFonts w:cstheme="minorHAnsi"/>
-          <w:bCs/>
-          <w:color w:val="000000"/>
-        </w:rPr>
-      </w:pPr>
-      <w:r>
-        <w:rPr>
-          <w:rFonts w:cstheme="minorHAnsi"/>
-          <w:bCs/>
-          <w:color w:val="000000"/>
-        </w:rPr>
-        <w:t xml:space="preserve">Por otro lado, el movimiento fue un poco conflictivo también ya que un AlgoFormer  tiene una cantidad de movimientos máximos por turno que no puede sobrepasarse, además de que hay </w:t>
-      </w:r>
-      <w:r>
-        <w:rPr>
-          <w:rFonts w:cstheme="minorHAnsi"/>
-          <w:bCs/>
-          <w:color w:val="000000"/>
-        </w:rPr>
-        <w:lastRenderedPageBreak/>
-        <w:t>muchos caminos para llegar desde la celda A hasta la celda B, con distintas consecuencia cada uno. Para tratar estos problemas, decidimos que el usuario se irá moviendo de a un casillero, eligiendo paso a paso por donde moverse, por lo que será su responsabilidad elegir con que caminollegar hasta la celda B; al mismo tiempo, se irá contando la cantidad de movimientos que se hicieron en el turno y verificando que no supere la velocidad del personaje, y si esto ocurriera, el AlgoFormer ya no se moverá por más que el usuario lo requiera.</w:t>
-      </w:r>
-    </w:p>
-    <w:p>
-      <w:pPr>
-        <w:autoSpaceDE w:val="0"/>
-        <w:autoSpaceDN w:val="0"/>
-        <w:adjustRightInd w:val="0"/>
-        <w:spacing w:after="0" w:line="240" w:lineRule="auto"/>
-        <w:rPr>
-          <w:rFonts w:cstheme="minorHAnsi"/>
-          <w:b/>
-          <w:bCs/>
-          <w:color w:val="000000"/>
-        </w:rPr>
-      </w:pPr>
+        <w:t xml:space="preserve">Con la creación nos referimos a que existen seis personajes específicos que tienen que existir en el juego, y si bien la solución que primero se nos ocurrió fue hacer una clase que herede de AlgoFormer para cada personaje, nos pareció que era una forma de implementación muy difícil de mantener (si se quisiera agregar más personajes, por ejemplo). Por lo que </w:t>
+      </w:r>
+      <w:r>
+        <w:rPr>
+          <w:rFonts w:cstheme="minorHAnsi"/>
+          <w:bCs/>
+          <w:color w:val="000000"/>
+        </w:rPr>
+        <w:t>decidimos que los AlgoFormers se creen a partir de una clase AlgoFormerFactory, que contenga toda la información de los AlgoFormers existentes</w:t>
+      </w:r>
+      <w:r>
+        <w:rPr>
+          <w:rFonts w:cstheme="minorHAnsi"/>
+          <w:bCs/>
+          <w:color w:val="000000"/>
+        </w:rPr>
+        <w:t xml:space="preserve"> y que, cuando se lo requiera, devuelva un AlgoFormer ya creado.</w:t>
+      </w:r>
+    </w:p>
+    <w:p>
+      <w:pPr>
+        <w:autoSpaceDE w:val="0"/>
+        <w:autoSpaceDN w:val="0"/>
+        <w:adjustRightInd w:val="0"/>
+        <w:spacing w:after="0" w:line="240" w:lineRule="auto"/>
+        <w:rPr>
+          <w:rFonts w:cstheme="minorHAnsi"/>
+          <w:bCs/>
+          <w:color w:val="000000"/>
+        </w:rPr>
+      </w:pPr>
+    </w:p>
+    <w:p>
+      <w:pPr>
+        <w:autoSpaceDE w:val="0"/>
+        <w:autoSpaceDN w:val="0"/>
+        <w:adjustRightInd w:val="0"/>
+        <w:spacing w:after="0" w:line="240" w:lineRule="auto"/>
+        <w:rPr>
+          <w:rFonts w:cstheme="minorHAnsi"/>
+          <w:bCs/>
+          <w:color w:val="000000"/>
+        </w:rPr>
+      </w:pPr>
+      <w:r>
+        <w:rPr>
+          <w:rFonts w:cstheme="minorHAnsi"/>
+          <w:bCs/>
+          <w:color w:val="000000"/>
+        </w:rPr>
+        <w:t>Por otro lado, el movimiento fue un poco conflictivo también ya que un AlgoFormer  tiene una cantidad de movimientos máximos por turno que no puede sobrepasarse, además de que hay muchos caminos para llegar desde la celda A hasta la celda B, con distintas consecuencia cada uno. Para tratar estos problemas, decidimos que el usuario se irá moviendo de a un casillero, eligiendo paso a paso por donde moverse, por lo que será su responsabilidad elegir con que camino</w:t>
+      </w:r>
+      <w:r>
+        <w:rPr>
+          <w:rFonts w:cstheme="minorHAnsi"/>
+          <w:bCs/>
+          <w:color w:val="000000"/>
+        </w:rPr>
+        <w:t xml:space="preserve"> </w:t>
+      </w:r>
+      <w:r>
+        <w:rPr>
+          <w:rFonts w:cstheme="minorHAnsi"/>
+          <w:bCs/>
+          <w:color w:val="000000"/>
+        </w:rPr>
+        <w:t>llegar hasta la celda B; al mismo tiempo, se irá contando la cantidad de movimientos que se hicieron en el turno y verificando que no supere la velocidad del personaje, y si esto ocurriera, el AlgoFormer ya no se moverá por más que el usuario lo requiera.</w:t>
+      </w:r>
     </w:p>
     <w:p>
       <w:pPr>
@@ -2155,14 +2380,46 @@
       <w:pPr>
         <w:rPr>
           <w:rFonts w:cstheme="minorHAnsi"/>
-        </w:rPr>
-      </w:pPr>
-      <w:r>
-        <w:rPr>
-          <w:rFonts w:cstheme="minorHAnsi"/>
-          <w:iCs/>
-        </w:rPr>
-        <w:t>Todas las excepciones son atrapadas en la clase Juego para informarlo de manera correspondiente al usuario sin detener la ejecución del programa.</w:t>
+          <w:iCs/>
+        </w:rPr>
+      </w:pPr>
+      <w:r>
+        <w:rPr>
+          <w:rFonts w:cstheme="minorHAnsi"/>
+          <w:b/>
+          <w:iCs/>
+        </w:rPr>
+        <w:lastRenderedPageBreak/>
+        <w:t>FriendlyFire</w:t>
+      </w:r>
+      <w:r>
+        <w:rPr>
+          <w:rFonts w:cstheme="minorHAnsi"/>
+          <w:b/>
+          <w:iCs/>
+        </w:rPr>
+        <w:t>Exception:</w:t>
+      </w:r>
+      <w:r>
+        <w:rPr>
+          <w:rFonts w:cstheme="minorHAnsi"/>
+          <w:iCs/>
+        </w:rPr>
+        <w:t xml:space="preserve"> es lanzada cuando se intenta </w:t>
+      </w:r>
+      <w:r>
+        <w:rPr>
+          <w:rFonts w:cstheme="minorHAnsi"/>
+          <w:iCs/>
+        </w:rPr>
+        <w:t>atacar a un AlgoFormer del mismo equipo</w:t>
+      </w:r>
+      <w:r>
+        <w:rPr>
+          <w:rFonts w:cstheme="minorHAnsi"/>
+          <w:iCs/>
+        </w:rPr>
+        <w:t>.</w:t>
       </w:r>
     </w:p>
     <w:sectPr>

</xml_diff>